<commit_message>
some words are all combined without spacing in between
</commit_message>
<xml_diff>
--- a/Unit5/Unit5 2.docx
+++ b/Unit5/Unit5 2.docx
@@ -1,10 +1,11 @@
 
 <file path=word/document.xml><?xml version="1.0" encoding="utf-8"?>
-<w:document xmlns:o="urn:schemas-microsoft-com:office:office" xmlns:r="http://schemas.openxmlformats.org/officeDocument/2006/relationships" xmlns:v="urn:schemas-microsoft-com:vml" xmlns:w="http://schemas.openxmlformats.org/wordprocessingml/2006/main" xmlns:w10="urn:schemas-microsoft-com:office:word" xmlns:wp="http://schemas.openxmlformats.org/drawingml/2006/wordprocessingDrawing">
+<w:document xmlns:o="urn:schemas-microsoft-com:office:office" xmlns:r="http://schemas.openxmlformats.org/officeDocument/2006/relationships" xmlns:v="urn:schemas-microsoft-com:vml" xmlns:w="http://schemas.openxmlformats.org/wordprocessingml/2006/main" xmlns:w10="urn:schemas-microsoft-com:office:word" xmlns:wp="http://schemas.openxmlformats.org/drawingml/2006/wordprocessingDrawing" xmlns:wps="http://schemas.microsoft.com/office/word/2010/wordprocessingShape" xmlns:wpg="http://schemas.microsoft.com/office/word/2010/wordprocessingGroup" xmlns:mc="http://schemas.openxmlformats.org/markup-compatibility/2006" xmlns:wp14="http://schemas.microsoft.com/office/word/2010/wordprocessingDrawing" xmlns:w14="http://schemas.microsoft.com/office/word/2010/wordml" mc:Ignorable="w14 wp14">
   <w:body>
     <w:p>
       <w:pPr>
-        <w:pStyle w:val="style0"/>
+        <w:pStyle w:val="Normal"/>
+        <w:rPr/>
       </w:pPr>
       <w:r>
         <w:rPr>
@@ -27,17 +28,17 @@
     </w:p>
     <w:p>
       <w:pPr>
-        <w:pStyle w:val="style0"/>
-      </w:pPr>
-      <w:r>
-        <w:rPr>
-          <w:rFonts w:ascii="Arial" w:hAnsi="Arial"/>
-        </w:rPr>
-      </w:r>
-    </w:p>
-    <w:p>
-      <w:pPr>
-        <w:pStyle w:val="style0"/>
+        <w:pStyle w:val="Normal"/>
+        <w:rPr/>
+      </w:pPr>
+      <w:r>
+        <w:rPr/>
+      </w:r>
+    </w:p>
+    <w:p>
+      <w:pPr>
+        <w:pStyle w:val="Normal"/>
+        <w:rPr/>
       </w:pPr>
       <w:r>
         <w:rPr>
@@ -60,17 +61,17 @@
     </w:p>
     <w:p>
       <w:pPr>
-        <w:pStyle w:val="style0"/>
-      </w:pPr>
-      <w:r>
-        <w:rPr>
-          <w:rFonts w:ascii="Arial" w:hAnsi="Arial"/>
-        </w:rPr>
-      </w:r>
-    </w:p>
-    <w:p>
-      <w:pPr>
-        <w:pStyle w:val="style0"/>
+        <w:pStyle w:val="Normal"/>
+        <w:rPr/>
+      </w:pPr>
+      <w:r>
+        <w:rPr/>
+      </w:r>
+    </w:p>
+    <w:p>
+      <w:pPr>
+        <w:pStyle w:val="Normal"/>
+        <w:rPr/>
       </w:pPr>
       <w:r>
         <w:rPr>
@@ -85,17 +86,17 @@
     </w:p>
     <w:p>
       <w:pPr>
-        <w:pStyle w:val="style0"/>
-      </w:pPr>
-      <w:r>
-        <w:rPr>
-          <w:rFonts w:ascii="Arial" w:hAnsi="Arial"/>
-        </w:rPr>
-      </w:r>
-    </w:p>
-    <w:p>
-      <w:pPr>
-        <w:pStyle w:val="style0"/>
+        <w:pStyle w:val="Normal"/>
+        <w:rPr/>
+      </w:pPr>
+      <w:r>
+        <w:rPr/>
+      </w:r>
+    </w:p>
+    <w:p>
+      <w:pPr>
+        <w:pStyle w:val="Normal"/>
+        <w:rPr/>
       </w:pPr>
       <w:r>
         <w:rPr>
@@ -108,21 +109,21 @@
     </w:p>
     <w:p>
       <w:pPr>
-        <w:pStyle w:val="style0"/>
-      </w:pPr>
-      <w:r>
-        <w:rPr>
-          <w:rFonts w:ascii="Arial" w:hAnsi="Arial"/>
-        </w:rPr>
-      </w:r>
-    </w:p>
-    <w:p>
-      <w:pPr>
-        <w:pStyle w:val="style0"/>
+        <w:pStyle w:val="Normal"/>
+        <w:rPr/>
+      </w:pPr>
+      <w:r>
+        <w:rPr/>
+      </w:r>
+    </w:p>
+    <w:p>
+      <w:pPr>
+        <w:pStyle w:val="Normal"/>
         <w:numPr>
           <w:ilvl w:val="0"/>
           <w:numId w:val="1"/>
         </w:numPr>
+        <w:rPr/>
       </w:pPr>
       <w:r>
         <w:rPr>
@@ -135,11 +136,12 @@
     </w:p>
     <w:p>
       <w:pPr>
-        <w:pStyle w:val="style0"/>
+        <w:pStyle w:val="Normal"/>
         <w:numPr>
           <w:ilvl w:val="0"/>
           <w:numId w:val="1"/>
         </w:numPr>
+        <w:rPr/>
       </w:pPr>
       <w:r>
         <w:rPr>
@@ -152,17 +154,17 @@
     </w:p>
     <w:p>
       <w:pPr>
-        <w:pStyle w:val="style0"/>
-      </w:pPr>
-      <w:r>
-        <w:rPr>
-          <w:rFonts w:ascii="Arial" w:hAnsi="Arial"/>
-        </w:rPr>
-      </w:r>
-    </w:p>
-    <w:p>
-      <w:pPr>
-        <w:pStyle w:val="style0"/>
+        <w:pStyle w:val="Normal"/>
+        <w:rPr/>
+      </w:pPr>
+      <w:r>
+        <w:rPr/>
+      </w:r>
+    </w:p>
+    <w:p>
+      <w:pPr>
+        <w:pStyle w:val="Normal"/>
+        <w:rPr/>
       </w:pPr>
       <w:r>
         <w:rPr>
@@ -177,21 +179,21 @@
     </w:p>
     <w:p>
       <w:pPr>
-        <w:pStyle w:val="style0"/>
-      </w:pPr>
-      <w:r>
-        <w:rPr>
-          <w:rFonts w:ascii="Arial" w:hAnsi="Arial"/>
-        </w:rPr>
-      </w:r>
-    </w:p>
-    <w:p>
-      <w:pPr>
-        <w:pStyle w:val="style0"/>
+        <w:pStyle w:val="Normal"/>
+        <w:rPr/>
+      </w:pPr>
+      <w:r>
+        <w:rPr/>
+      </w:r>
+    </w:p>
+    <w:p>
+      <w:pPr>
+        <w:pStyle w:val="Normal"/>
         <w:numPr>
           <w:ilvl w:val="0"/>
           <w:numId w:val="2"/>
         </w:numPr>
+        <w:rPr/>
       </w:pPr>
       <w:r>
         <w:rPr>
@@ -204,11 +206,12 @@
     </w:p>
     <w:p>
       <w:pPr>
-        <w:pStyle w:val="style0"/>
+        <w:pStyle w:val="Normal"/>
         <w:numPr>
           <w:ilvl w:val="0"/>
           <w:numId w:val="2"/>
         </w:numPr>
+        <w:rPr/>
       </w:pPr>
       <w:r>
         <w:rPr>
@@ -221,11 +224,12 @@
     </w:p>
     <w:p>
       <w:pPr>
-        <w:pStyle w:val="style0"/>
+        <w:pStyle w:val="Normal"/>
         <w:numPr>
           <w:ilvl w:val="0"/>
           <w:numId w:val="2"/>
         </w:numPr>
+        <w:rPr/>
       </w:pPr>
       <w:r>
         <w:rPr>
@@ -238,11 +242,12 @@
     </w:p>
     <w:p>
       <w:pPr>
-        <w:pStyle w:val="style0"/>
+        <w:pStyle w:val="Normal"/>
         <w:numPr>
           <w:ilvl w:val="0"/>
           <w:numId w:val="2"/>
         </w:numPr>
+        <w:rPr/>
       </w:pPr>
       <w:r>
         <w:rPr>
@@ -255,17 +260,17 @@
     </w:p>
     <w:p>
       <w:pPr>
-        <w:pStyle w:val="style0"/>
-      </w:pPr>
-      <w:r>
-        <w:rPr>
-          <w:rFonts w:ascii="Arial" w:hAnsi="Arial"/>
-        </w:rPr>
-      </w:r>
-    </w:p>
-    <w:p>
-      <w:pPr>
-        <w:pStyle w:val="style0"/>
+        <w:pStyle w:val="Normal"/>
+        <w:rPr/>
+      </w:pPr>
+      <w:r>
+        <w:rPr/>
+      </w:r>
+    </w:p>
+    <w:p>
+      <w:pPr>
+        <w:pStyle w:val="Normal"/>
+        <w:rPr/>
       </w:pPr>
       <w:r>
         <w:rPr>
@@ -280,21 +285,21 @@
     </w:p>
     <w:p>
       <w:pPr>
-        <w:pStyle w:val="style0"/>
-      </w:pPr>
-      <w:r>
-        <w:rPr>
-          <w:rFonts w:ascii="Arial" w:hAnsi="Arial"/>
-        </w:rPr>
-      </w:r>
-    </w:p>
-    <w:p>
-      <w:pPr>
-        <w:pStyle w:val="style0"/>
+        <w:pStyle w:val="Normal"/>
+        <w:rPr/>
+      </w:pPr>
+      <w:r>
+        <w:rPr/>
+      </w:r>
+    </w:p>
+    <w:p>
+      <w:pPr>
+        <w:pStyle w:val="Normal"/>
         <w:numPr>
           <w:ilvl w:val="0"/>
           <w:numId w:val="3"/>
         </w:numPr>
+        <w:rPr/>
       </w:pPr>
       <w:r>
         <w:rPr>
@@ -307,11 +312,12 @@
     </w:p>
     <w:p>
       <w:pPr>
-        <w:pStyle w:val="style0"/>
+        <w:pStyle w:val="Normal"/>
         <w:numPr>
           <w:ilvl w:val="0"/>
           <w:numId w:val="3"/>
         </w:numPr>
+        <w:rPr/>
       </w:pPr>
       <w:r>
         <w:rPr>
@@ -324,11 +330,12 @@
     </w:p>
     <w:p>
       <w:pPr>
-        <w:pStyle w:val="style0"/>
+        <w:pStyle w:val="Normal"/>
         <w:numPr>
           <w:ilvl w:val="0"/>
           <w:numId w:val="3"/>
         </w:numPr>
+        <w:rPr/>
       </w:pPr>
       <w:r>
         <w:rPr>
@@ -341,11 +348,12 @@
     </w:p>
     <w:p>
       <w:pPr>
-        <w:pStyle w:val="style0"/>
+        <w:pStyle w:val="Normal"/>
         <w:numPr>
           <w:ilvl w:val="0"/>
           <w:numId w:val="3"/>
         </w:numPr>
+        <w:rPr/>
       </w:pPr>
       <w:r>
         <w:rPr>
@@ -358,17 +366,17 @@
     </w:p>
     <w:p>
       <w:pPr>
-        <w:pStyle w:val="style0"/>
-      </w:pPr>
-      <w:r>
-        <w:rPr>
-          <w:rFonts w:ascii="Arial" w:hAnsi="Arial"/>
-        </w:rPr>
-      </w:r>
-    </w:p>
-    <w:p>
-      <w:pPr>
-        <w:pStyle w:val="style0"/>
+        <w:pStyle w:val="Normal"/>
+        <w:rPr/>
+      </w:pPr>
+      <w:r>
+        <w:rPr/>
+      </w:r>
+    </w:p>
+    <w:p>
+      <w:pPr>
+        <w:pStyle w:val="Normal"/>
+        <w:rPr/>
       </w:pPr>
       <w:r>
         <w:rPr>
@@ -383,21 +391,21 @@
     </w:p>
     <w:p>
       <w:pPr>
-        <w:pStyle w:val="style0"/>
-      </w:pPr>
-      <w:r>
-        <w:rPr>
-          <w:rFonts w:ascii="Arial" w:hAnsi="Arial"/>
-        </w:rPr>
-      </w:r>
-    </w:p>
-    <w:p>
-      <w:pPr>
-        <w:pStyle w:val="style0"/>
+        <w:pStyle w:val="Normal"/>
+        <w:rPr/>
+      </w:pPr>
+      <w:r>
+        <w:rPr/>
+      </w:r>
+    </w:p>
+    <w:p>
+      <w:pPr>
+        <w:pStyle w:val="Normal"/>
         <w:numPr>
           <w:ilvl w:val="0"/>
           <w:numId w:val="4"/>
         </w:numPr>
+        <w:rPr/>
       </w:pPr>
       <w:r>
         <w:rPr>
@@ -410,11 +418,12 @@
     </w:p>
     <w:p>
       <w:pPr>
-        <w:pStyle w:val="style0"/>
+        <w:pStyle w:val="Normal"/>
         <w:numPr>
           <w:ilvl w:val="0"/>
           <w:numId w:val="4"/>
         </w:numPr>
+        <w:rPr/>
       </w:pPr>
       <w:r>
         <w:rPr>
@@ -427,11 +436,12 @@
     </w:p>
     <w:p>
       <w:pPr>
-        <w:pStyle w:val="style0"/>
+        <w:pStyle w:val="Normal"/>
         <w:numPr>
           <w:ilvl w:val="1"/>
           <w:numId w:val="4"/>
         </w:numPr>
+        <w:rPr/>
       </w:pPr>
       <w:r>
         <w:rPr>
@@ -444,11 +454,12 @@
     </w:p>
     <w:p>
       <w:pPr>
-        <w:pStyle w:val="style0"/>
+        <w:pStyle w:val="Normal"/>
         <w:numPr>
           <w:ilvl w:val="2"/>
           <w:numId w:val="4"/>
         </w:numPr>
+        <w:rPr/>
       </w:pPr>
       <w:r>
         <w:rPr>
@@ -461,11 +472,12 @@
     </w:p>
     <w:p>
       <w:pPr>
-        <w:pStyle w:val="style0"/>
+        <w:pStyle w:val="Normal"/>
         <w:numPr>
           <w:ilvl w:val="2"/>
           <w:numId w:val="4"/>
         </w:numPr>
+        <w:rPr/>
       </w:pPr>
       <w:r>
         <w:rPr>
@@ -478,11 +490,12 @@
     </w:p>
     <w:p>
       <w:pPr>
-        <w:pStyle w:val="style0"/>
+        <w:pStyle w:val="Normal"/>
         <w:numPr>
           <w:ilvl w:val="3"/>
           <w:numId w:val="4"/>
         </w:numPr>
+        <w:rPr/>
       </w:pPr>
       <w:r>
         <w:rPr>
@@ -495,11 +508,12 @@
     </w:p>
     <w:p>
       <w:pPr>
-        <w:pStyle w:val="style0"/>
+        <w:pStyle w:val="Normal"/>
         <w:numPr>
           <w:ilvl w:val="2"/>
           <w:numId w:val="4"/>
         </w:numPr>
+        <w:rPr/>
       </w:pPr>
       <w:r>
         <w:rPr>
@@ -512,11 +526,12 @@
     </w:p>
     <w:p>
       <w:pPr>
-        <w:pStyle w:val="style0"/>
+        <w:pStyle w:val="Normal"/>
         <w:numPr>
           <w:ilvl w:val="3"/>
           <w:numId w:val="4"/>
         </w:numPr>
+        <w:rPr/>
       </w:pPr>
       <w:r>
         <w:rPr>
@@ -529,11 +544,12 @@
     </w:p>
     <w:p>
       <w:pPr>
-        <w:pStyle w:val="style19"/>
+        <w:pStyle w:val="TextBody"/>
         <w:numPr>
           <w:ilvl w:val="2"/>
           <w:numId w:val="4"/>
         </w:numPr>
+        <w:rPr/>
       </w:pPr>
       <w:r>
         <w:rPr>
@@ -546,11 +562,12 @@
     </w:p>
     <w:p>
       <w:pPr>
-        <w:pStyle w:val="style19"/>
+        <w:pStyle w:val="TextBody"/>
         <w:numPr>
           <w:ilvl w:val="2"/>
           <w:numId w:val="4"/>
         </w:numPr>
+        <w:rPr/>
       </w:pPr>
       <w:r>
         <w:rPr>
@@ -563,11 +580,12 @@
     </w:p>
     <w:p>
       <w:pPr>
-        <w:pStyle w:val="style19"/>
+        <w:pStyle w:val="TextBody"/>
         <w:numPr>
           <w:ilvl w:val="1"/>
           <w:numId w:val="4"/>
         </w:numPr>
+        <w:rPr/>
       </w:pPr>
       <w:r>
         <w:rPr>
@@ -580,11 +598,12 @@
     </w:p>
     <w:p>
       <w:pPr>
-        <w:pStyle w:val="style19"/>
+        <w:pStyle w:val="TextBody"/>
         <w:numPr>
           <w:ilvl w:val="2"/>
           <w:numId w:val="4"/>
         </w:numPr>
+        <w:rPr/>
       </w:pPr>
       <w:r>
         <w:rPr>
@@ -597,11 +616,12 @@
     </w:p>
     <w:p>
       <w:pPr>
-        <w:pStyle w:val="style19"/>
+        <w:pStyle w:val="TextBody"/>
         <w:numPr>
           <w:ilvl w:val="3"/>
           <w:numId w:val="4"/>
         </w:numPr>
+        <w:rPr/>
       </w:pPr>
       <w:r>
         <w:rPr>
@@ -614,11 +634,12 @@
     </w:p>
     <w:p>
       <w:pPr>
-        <w:pStyle w:val="style19"/>
+        <w:pStyle w:val="TextBody"/>
         <w:numPr>
           <w:ilvl w:val="3"/>
           <w:numId w:val="4"/>
         </w:numPr>
+        <w:rPr/>
       </w:pPr>
       <w:r>
         <w:rPr>
@@ -631,11 +652,12 @@
     </w:p>
     <w:p>
       <w:pPr>
-        <w:pStyle w:val="style19"/>
+        <w:pStyle w:val="TextBody"/>
         <w:numPr>
           <w:ilvl w:val="2"/>
           <w:numId w:val="4"/>
         </w:numPr>
+        <w:rPr/>
       </w:pPr>
       <w:r>
         <w:rPr>
@@ -648,11 +670,12 @@
     </w:p>
     <w:p>
       <w:pPr>
-        <w:pStyle w:val="style19"/>
+        <w:pStyle w:val="TextBody"/>
         <w:numPr>
           <w:ilvl w:val="2"/>
           <w:numId w:val="4"/>
         </w:numPr>
+        <w:rPr/>
       </w:pPr>
       <w:r>
         <w:rPr>
@@ -665,11 +688,12 @@
     </w:p>
     <w:p>
       <w:pPr>
-        <w:pStyle w:val="style19"/>
+        <w:pStyle w:val="TextBody"/>
         <w:numPr>
           <w:ilvl w:val="2"/>
           <w:numId w:val="4"/>
         </w:numPr>
+        <w:rPr/>
       </w:pPr>
       <w:r>
         <w:rPr>
@@ -682,11 +706,12 @@
     </w:p>
     <w:p>
       <w:pPr>
-        <w:pStyle w:val="style19"/>
+        <w:pStyle w:val="TextBody"/>
         <w:numPr>
           <w:ilvl w:val="2"/>
           <w:numId w:val="4"/>
         </w:numPr>
+        <w:rPr/>
       </w:pPr>
       <w:r>
         <w:rPr>
@@ -699,11 +724,12 @@
     </w:p>
     <w:p>
       <w:pPr>
-        <w:pStyle w:val="style19"/>
+        <w:pStyle w:val="TextBody"/>
         <w:numPr>
           <w:ilvl w:val="2"/>
           <w:numId w:val="4"/>
         </w:numPr>
+        <w:rPr/>
       </w:pPr>
       <w:r>
         <w:rPr>
@@ -716,28 +742,30 @@
     </w:p>
     <w:p>
       <w:pPr>
-        <w:pStyle w:val="style19"/>
+        <w:pStyle w:val="TextBody"/>
         <w:numPr>
           <w:ilvl w:val="2"/>
           <w:numId w:val="4"/>
         </w:numPr>
-      </w:pPr>
-      <w:r>
-        <w:rPr>
-          <w:rFonts w:ascii="Arial" w:hAnsi="Arial"/>
-          <w:sz w:val="22"/>
-          <w:szCs w:val="22"/>
-        </w:rPr>
-        <w:t>Remindstudentsthatphotographershaveanimportantresponsibilitytorespectthe privacy of the things/people they take photos of (even if people aren’t in the photograph) because people surrounding a person with a camera might feel uncomfortable too without the photographer even realizing it.</w:t>
-      </w:r>
-    </w:p>
-    <w:p>
-      <w:pPr>
-        <w:pStyle w:val="style19"/>
+        <w:rPr/>
+      </w:pPr>
+      <w:r>
+        <w:rPr>
+          <w:rFonts w:ascii="Arial" w:hAnsi="Arial"/>
+          <w:sz w:val="22"/>
+          <w:szCs w:val="22"/>
+        </w:rPr>
+        <w:t>Remind students that photographers have an important responsibility to respect the privacy of the things/people they take photos of (even if people aren’t in the photograph) because people surrounding a person with a camera might feel uncomfortable too without the photographer even realizing it.</w:t>
+      </w:r>
+    </w:p>
+    <w:p>
+      <w:pPr>
+        <w:pStyle w:val="TextBody"/>
         <w:numPr>
           <w:ilvl w:val="2"/>
           <w:numId w:val="4"/>
         </w:numPr>
+        <w:rPr/>
       </w:pPr>
       <w:r>
         <w:rPr>
@@ -750,11 +778,12 @@
     </w:p>
     <w:p>
       <w:pPr>
-        <w:pStyle w:val="style19"/>
+        <w:pStyle w:val="TextBody"/>
         <w:numPr>
           <w:ilvl w:val="0"/>
           <w:numId w:val="4"/>
         </w:numPr>
+        <w:rPr/>
       </w:pPr>
       <w:r>
         <w:rPr>
@@ -767,11 +796,12 @@
     </w:p>
     <w:p>
       <w:pPr>
-        <w:pStyle w:val="style19"/>
+        <w:pStyle w:val="TextBody"/>
         <w:numPr>
           <w:ilvl w:val="1"/>
           <w:numId w:val="4"/>
         </w:numPr>
+        <w:rPr/>
       </w:pPr>
       <w:r>
         <w:rPr>
@@ -784,11 +814,12 @@
     </w:p>
     <w:p>
       <w:pPr>
-        <w:pStyle w:val="style19"/>
+        <w:pStyle w:val="TextBody"/>
         <w:numPr>
           <w:ilvl w:val="1"/>
           <w:numId w:val="4"/>
         </w:numPr>
+        <w:rPr/>
       </w:pPr>
       <w:r>
         <w:rPr>
@@ -801,11 +832,12 @@
     </w:p>
     <w:p>
       <w:pPr>
-        <w:pStyle w:val="style19"/>
+        <w:pStyle w:val="TextBody"/>
         <w:numPr>
           <w:ilvl w:val="1"/>
           <w:numId w:val="4"/>
         </w:numPr>
+        <w:rPr/>
       </w:pPr>
       <w:r>
         <w:rPr>
@@ -818,11 +850,12 @@
     </w:p>
     <w:p>
       <w:pPr>
-        <w:pStyle w:val="style19"/>
+        <w:pStyle w:val="TextBody"/>
         <w:numPr>
           <w:ilvl w:val="1"/>
           <w:numId w:val="4"/>
         </w:numPr>
+        <w:rPr/>
       </w:pPr>
       <w:r>
         <w:rPr>
@@ -853,11 +886,12 @@
     </w:p>
     <w:p>
       <w:pPr>
-        <w:pStyle w:val="style19"/>
+        <w:pStyle w:val="TextBody"/>
         <w:numPr>
           <w:ilvl w:val="0"/>
           <w:numId w:val="4"/>
         </w:numPr>
+        <w:rPr/>
       </w:pPr>
       <w:r>
         <w:rPr>
@@ -870,11 +904,12 @@
     </w:p>
     <w:p>
       <w:pPr>
-        <w:pStyle w:val="style19"/>
+        <w:pStyle w:val="TextBody"/>
         <w:numPr>
           <w:ilvl w:val="1"/>
           <w:numId w:val="4"/>
         </w:numPr>
+        <w:rPr/>
       </w:pPr>
       <w:r>
         <w:rPr>
@@ -887,11 +922,12 @@
     </w:p>
     <w:p>
       <w:pPr>
-        <w:pStyle w:val="style19"/>
+        <w:pStyle w:val="TextBody"/>
         <w:numPr>
           <w:ilvl w:val="1"/>
           <w:numId w:val="4"/>
         </w:numPr>
+        <w:rPr/>
       </w:pPr>
       <w:r>
         <w:rPr>
@@ -904,11 +940,12 @@
     </w:p>
     <w:p>
       <w:pPr>
-        <w:pStyle w:val="style19"/>
+        <w:pStyle w:val="TextBody"/>
         <w:numPr>
           <w:ilvl w:val="1"/>
           <w:numId w:val="4"/>
         </w:numPr>
+        <w:rPr/>
       </w:pPr>
       <w:r>
         <w:rPr>
@@ -921,11 +958,12 @@
     </w:p>
     <w:p>
       <w:pPr>
-        <w:pStyle w:val="style19"/>
+        <w:pStyle w:val="TextBody"/>
         <w:numPr>
           <w:ilvl w:val="0"/>
           <w:numId w:val="4"/>
         </w:numPr>
+        <w:rPr/>
       </w:pPr>
       <w:r>
         <w:rPr>
@@ -938,11 +976,12 @@
     </w:p>
     <w:p>
       <w:pPr>
-        <w:pStyle w:val="style19"/>
+        <w:pStyle w:val="TextBody"/>
         <w:numPr>
           <w:ilvl w:val="1"/>
           <w:numId w:val="4"/>
         </w:numPr>
+        <w:rPr/>
       </w:pPr>
       <w:r>
         <w:rPr>
@@ -955,11 +994,12 @@
     </w:p>
     <w:p>
       <w:pPr>
-        <w:pStyle w:val="style19"/>
+        <w:pStyle w:val="TextBody"/>
         <w:numPr>
           <w:ilvl w:val="1"/>
           <w:numId w:val="4"/>
         </w:numPr>
+        <w:rPr/>
       </w:pPr>
       <w:r>
         <w:rPr>
@@ -972,11 +1012,12 @@
     </w:p>
     <w:p>
       <w:pPr>
-        <w:pStyle w:val="style19"/>
+        <w:pStyle w:val="TextBody"/>
         <w:numPr>
           <w:ilvl w:val="0"/>
           <w:numId w:val="4"/>
         </w:numPr>
+        <w:rPr/>
       </w:pPr>
       <w:r>
         <w:rPr>
@@ -989,11 +1030,12 @@
     </w:p>
     <w:p>
       <w:pPr>
-        <w:pStyle w:val="style19"/>
+        <w:pStyle w:val="TextBody"/>
         <w:numPr>
           <w:ilvl w:val="1"/>
           <w:numId w:val="4"/>
         </w:numPr>
+        <w:rPr/>
       </w:pPr>
       <w:r>
         <w:rPr>
@@ -1006,11 +1048,12 @@
     </w:p>
     <w:p>
       <w:pPr>
-        <w:pStyle w:val="style19"/>
+        <w:pStyle w:val="TextBody"/>
         <w:numPr>
           <w:ilvl w:val="2"/>
           <w:numId w:val="4"/>
         </w:numPr>
+        <w:rPr/>
       </w:pPr>
       <w:r>
         <w:rPr>
@@ -1023,11 +1066,12 @@
     </w:p>
     <w:p>
       <w:pPr>
-        <w:pStyle w:val="style19"/>
+        <w:pStyle w:val="TextBody"/>
         <w:numPr>
           <w:ilvl w:val="2"/>
           <w:numId w:val="4"/>
         </w:numPr>
+        <w:rPr/>
       </w:pPr>
       <w:r>
         <w:rPr>
@@ -1040,11 +1084,12 @@
     </w:p>
     <w:p>
       <w:pPr>
-        <w:pStyle w:val="style19"/>
+        <w:pStyle w:val="TextBody"/>
         <w:numPr>
           <w:ilvl w:val="2"/>
           <w:numId w:val="4"/>
         </w:numPr>
+        <w:rPr/>
       </w:pPr>
       <w:r>
         <w:rPr>
@@ -1056,11 +1101,12 @@
     </w:p>
     <w:p>
       <w:pPr>
-        <w:pStyle w:val="style19"/>
+        <w:pStyle w:val="TextBody"/>
         <w:numPr>
           <w:ilvl w:val="2"/>
           <w:numId w:val="4"/>
         </w:numPr>
+        <w:rPr/>
       </w:pPr>
       <w:r>
         <w:rPr>
@@ -1072,11 +1118,12 @@
     </w:p>
     <w:p>
       <w:pPr>
-        <w:pStyle w:val="style19"/>
+        <w:pStyle w:val="TextBody"/>
         <w:numPr>
           <w:ilvl w:val="2"/>
           <w:numId w:val="4"/>
         </w:numPr>
+        <w:rPr/>
       </w:pPr>
       <w:r>
         <w:rPr>
@@ -1088,7 +1135,8 @@
     </w:p>
     <w:p>
       <w:pPr>
-        <w:pStyle w:val="style19"/>
+        <w:pStyle w:val="TextBody"/>
+        <w:rPr/>
       </w:pPr>
       <w:r>
         <w:rPr>
@@ -1102,13 +1150,13 @@
     </w:p>
     <w:p>
       <w:pPr>
-        <w:pStyle w:val="style19"/>
+        <w:pStyle w:val="TextBody"/>
         <w:numPr>
           <w:ilvl w:val="0"/>
           <w:numId w:val="5"/>
         </w:numPr>
-        <w:spacing w:after="120" w:before="0"/>
-        <w:contextualSpacing w:val="false"/>
+        <w:spacing w:before="0" w:after="120"/>
+        <w:rPr/>
       </w:pPr>
       <w:r>
         <w:rPr>
@@ -1120,19 +1168,19 @@
     </w:p>
     <w:sectPr>
       <w:type w:val="nextPage"/>
-      <w:pgSz w:h="15840" w:w="12240"/>
-      <w:pgMar w:bottom="1134" w:footer="0" w:gutter="0" w:header="0" w:left="1134" w:right="1134" w:top="1134"/>
+      <w:pgSz w:w="12240" w:h="15840"/>
+      <w:pgMar w:left="1134" w:right="1134" w:header="0" w:top="1134" w:footer="0" w:bottom="1134" w:gutter="0"/>
       <w:pgNumType w:fmt="decimal"/>
       <w:formProt w:val="false"/>
       <w:textDirection w:val="lrTb"/>
-      <w:docGrid w:charSpace="0" w:linePitch="240" w:type="default"/>
+      <w:docGrid w:type="default" w:linePitch="240" w:charSpace="4294961151"/>
     </w:sectPr>
   </w:body>
 </w:document>
 </file>
 
 <file path=word/numbering.xml><?xml version="1.0" encoding="utf-8"?>
-<w:numbering xmlns:w="http://schemas.openxmlformats.org/wordprocessingml/2006/main">
+<w:numbering xmlns:w="http://schemas.openxmlformats.org/wordprocessingml/2006/main" xmlns:o="urn:schemas-microsoft-com:office:office" xmlns:r="http://schemas.openxmlformats.org/officeDocument/2006/relationships" xmlns:v="urn:schemas-microsoft-com:vml">
   <w:abstractNum w:abstractNumId="1">
     <w:lvl w:ilvl="0">
       <w:start w:val="1"/>
@@ -1141,12 +1189,14 @@
       <w:lvlJc w:val="left"/>
       <w:pPr>
         <w:tabs>
-          <w:tab w:pos="720" w:val="num"/>
-        </w:tabs>
-        <w:ind w:hanging="360" w:left="720"/>
-      </w:pPr>
-      <w:rPr>
-        <w:rFonts w:ascii="Symbol" w:cs="Symbol" w:hAnsi="Symbol" w:hint="default"/>
+          <w:tab w:val="num" w:pos="720"/>
+        </w:tabs>
+        <w:ind w:left="720" w:hanging="360"/>
+      </w:pPr>
+      <w:rPr>
+        <w:rFonts w:ascii="Symbol" w:hAnsi="Symbol" w:cs="Symbol" w:hint="default"/>
+        <w:sz w:val="22"/>
+        <w:rFonts w:cs="Symbol"/>
       </w:rPr>
     </w:lvl>
     <w:lvl w:ilvl="1">
@@ -1156,12 +1206,15 @@
       <w:lvlJc w:val="left"/>
       <w:pPr>
         <w:tabs>
-          <w:tab w:pos="1080" w:val="num"/>
-        </w:tabs>
-        <w:ind w:hanging="360" w:left="1080"/>
-      </w:pPr>
-      <w:rPr>
-        <w:rFonts w:ascii="OpenSymbol" w:cs="OpenSymbol" w:hAnsi="OpenSymbol" w:hint="default"/>
+          <w:tab w:val="num" w:pos="1080"/>
+        </w:tabs>
+        <w:ind w:left="1080" w:hanging="360"/>
+      </w:pPr>
+      <w:rPr>
+        <w:rFonts w:ascii="OpenSymbol" w:hAnsi="OpenSymbol" w:cs="OpenSymbol" w:hint="default"/>
+        <w:sz w:val="22"/>
+        <w:b/>
+        <w:rFonts w:cs="OpenSymbol"/>
       </w:rPr>
     </w:lvl>
     <w:lvl w:ilvl="2">
@@ -1171,12 +1224,15 @@
       <w:lvlJc w:val="left"/>
       <w:pPr>
         <w:tabs>
-          <w:tab w:pos="1440" w:val="num"/>
-        </w:tabs>
-        <w:ind w:hanging="360" w:left="1440"/>
-      </w:pPr>
-      <w:rPr>
-        <w:rFonts w:ascii="OpenSymbol" w:cs="OpenSymbol" w:hAnsi="OpenSymbol" w:hint="default"/>
+          <w:tab w:val="num" w:pos="1440"/>
+        </w:tabs>
+        <w:ind w:left="1440" w:hanging="360"/>
+      </w:pPr>
+      <w:rPr>
+        <w:rFonts w:ascii="OpenSymbol" w:hAnsi="OpenSymbol" w:cs="OpenSymbol" w:hint="default"/>
+        <w:sz w:val="22"/>
+        <w:b/>
+        <w:rFonts w:cs="OpenSymbol"/>
       </w:rPr>
     </w:lvl>
     <w:lvl w:ilvl="3">
@@ -1186,12 +1242,14 @@
       <w:lvlJc w:val="left"/>
       <w:pPr>
         <w:tabs>
-          <w:tab w:pos="1800" w:val="num"/>
-        </w:tabs>
-        <w:ind w:hanging="360" w:left="1800"/>
-      </w:pPr>
-      <w:rPr>
-        <w:rFonts w:ascii="Symbol" w:cs="Symbol" w:hAnsi="Symbol" w:hint="default"/>
+          <w:tab w:val="num" w:pos="1800"/>
+        </w:tabs>
+        <w:ind w:left="1800" w:hanging="360"/>
+      </w:pPr>
+      <w:rPr>
+        <w:rFonts w:ascii="Symbol" w:hAnsi="Symbol" w:cs="Symbol" w:hint="default"/>
+        <w:sz w:val="22"/>
+        <w:rFonts w:cs="Symbol"/>
       </w:rPr>
     </w:lvl>
     <w:lvl w:ilvl="4">
@@ -1201,12 +1259,15 @@
       <w:lvlJc w:val="left"/>
       <w:pPr>
         <w:tabs>
-          <w:tab w:pos="2160" w:val="num"/>
-        </w:tabs>
-        <w:ind w:hanging="360" w:left="2160"/>
-      </w:pPr>
-      <w:rPr>
-        <w:rFonts w:ascii="OpenSymbol" w:cs="OpenSymbol" w:hAnsi="OpenSymbol" w:hint="default"/>
+          <w:tab w:val="num" w:pos="2160"/>
+        </w:tabs>
+        <w:ind w:left="2160" w:hanging="360"/>
+      </w:pPr>
+      <w:rPr>
+        <w:rFonts w:ascii="OpenSymbol" w:hAnsi="OpenSymbol" w:cs="OpenSymbol" w:hint="default"/>
+        <w:sz w:val="22"/>
+        <w:b/>
+        <w:rFonts w:cs="OpenSymbol"/>
       </w:rPr>
     </w:lvl>
     <w:lvl w:ilvl="5">
@@ -1216,12 +1277,15 @@
       <w:lvlJc w:val="left"/>
       <w:pPr>
         <w:tabs>
-          <w:tab w:pos="2520" w:val="num"/>
-        </w:tabs>
-        <w:ind w:hanging="360" w:left="2520"/>
-      </w:pPr>
-      <w:rPr>
-        <w:rFonts w:ascii="OpenSymbol" w:cs="OpenSymbol" w:hAnsi="OpenSymbol" w:hint="default"/>
+          <w:tab w:val="num" w:pos="2520"/>
+        </w:tabs>
+        <w:ind w:left="2520" w:hanging="360"/>
+      </w:pPr>
+      <w:rPr>
+        <w:rFonts w:ascii="OpenSymbol" w:hAnsi="OpenSymbol" w:cs="OpenSymbol" w:hint="default"/>
+        <w:sz w:val="22"/>
+        <w:b/>
+        <w:rFonts w:cs="OpenSymbol"/>
       </w:rPr>
     </w:lvl>
     <w:lvl w:ilvl="6">
@@ -1231,12 +1295,14 @@
       <w:lvlJc w:val="left"/>
       <w:pPr>
         <w:tabs>
-          <w:tab w:pos="2880" w:val="num"/>
-        </w:tabs>
-        <w:ind w:hanging="360" w:left="2880"/>
-      </w:pPr>
-      <w:rPr>
-        <w:rFonts w:ascii="Symbol" w:cs="Symbol" w:hAnsi="Symbol" w:hint="default"/>
+          <w:tab w:val="num" w:pos="2880"/>
+        </w:tabs>
+        <w:ind w:left="2880" w:hanging="360"/>
+      </w:pPr>
+      <w:rPr>
+        <w:rFonts w:ascii="Symbol" w:hAnsi="Symbol" w:cs="Symbol" w:hint="default"/>
+        <w:sz w:val="22"/>
+        <w:rFonts w:cs="Symbol"/>
       </w:rPr>
     </w:lvl>
     <w:lvl w:ilvl="7">
@@ -1246,12 +1312,15 @@
       <w:lvlJc w:val="left"/>
       <w:pPr>
         <w:tabs>
-          <w:tab w:pos="3240" w:val="num"/>
-        </w:tabs>
-        <w:ind w:hanging="360" w:left="3240"/>
-      </w:pPr>
-      <w:rPr>
-        <w:rFonts w:ascii="OpenSymbol" w:cs="OpenSymbol" w:hAnsi="OpenSymbol" w:hint="default"/>
+          <w:tab w:val="num" w:pos="3240"/>
+        </w:tabs>
+        <w:ind w:left="3240" w:hanging="360"/>
+      </w:pPr>
+      <w:rPr>
+        <w:rFonts w:ascii="OpenSymbol" w:hAnsi="OpenSymbol" w:cs="OpenSymbol" w:hint="default"/>
+        <w:sz w:val="22"/>
+        <w:b/>
+        <w:rFonts w:cs="OpenSymbol"/>
       </w:rPr>
     </w:lvl>
     <w:lvl w:ilvl="8">
@@ -1261,12 +1330,15 @@
       <w:lvlJc w:val="left"/>
       <w:pPr>
         <w:tabs>
-          <w:tab w:pos="3600" w:val="num"/>
-        </w:tabs>
-        <w:ind w:hanging="360" w:left="3600"/>
-      </w:pPr>
-      <w:rPr>
-        <w:rFonts w:ascii="OpenSymbol" w:cs="OpenSymbol" w:hAnsi="OpenSymbol" w:hint="default"/>
+          <w:tab w:val="num" w:pos="3600"/>
+        </w:tabs>
+        <w:ind w:left="3600" w:hanging="360"/>
+      </w:pPr>
+      <w:rPr>
+        <w:rFonts w:ascii="OpenSymbol" w:hAnsi="OpenSymbol" w:cs="OpenSymbol" w:hint="default"/>
+        <w:sz w:val="22"/>
+        <w:b/>
+        <w:rFonts w:cs="OpenSymbol"/>
       </w:rPr>
     </w:lvl>
   </w:abstractNum>
@@ -1278,12 +1350,14 @@
       <w:lvlJc w:val="left"/>
       <w:pPr>
         <w:tabs>
-          <w:tab w:pos="720" w:val="num"/>
-        </w:tabs>
-        <w:ind w:hanging="360" w:left="720"/>
-      </w:pPr>
-      <w:rPr>
-        <w:rFonts w:ascii="Symbol" w:cs="Symbol" w:hAnsi="Symbol" w:hint="default"/>
+          <w:tab w:val="num" w:pos="720"/>
+        </w:tabs>
+        <w:ind w:left="720" w:hanging="360"/>
+      </w:pPr>
+      <w:rPr>
+        <w:rFonts w:ascii="Symbol" w:hAnsi="Symbol" w:cs="Symbol" w:hint="default"/>
+        <w:sz w:val="22"/>
+        <w:rFonts w:cs="Symbol"/>
       </w:rPr>
     </w:lvl>
     <w:lvl w:ilvl="1">
@@ -1293,12 +1367,15 @@
       <w:lvlJc w:val="left"/>
       <w:pPr>
         <w:tabs>
-          <w:tab w:pos="1080" w:val="num"/>
-        </w:tabs>
-        <w:ind w:hanging="360" w:left="1080"/>
-      </w:pPr>
-      <w:rPr>
-        <w:rFonts w:ascii="OpenSymbol" w:cs="OpenSymbol" w:hAnsi="OpenSymbol" w:hint="default"/>
+          <w:tab w:val="num" w:pos="1080"/>
+        </w:tabs>
+        <w:ind w:left="1080" w:hanging="360"/>
+      </w:pPr>
+      <w:rPr>
+        <w:rFonts w:ascii="OpenSymbol" w:hAnsi="OpenSymbol" w:cs="OpenSymbol" w:hint="default"/>
+        <w:sz w:val="22"/>
+        <w:b/>
+        <w:rFonts w:cs="OpenSymbol"/>
       </w:rPr>
     </w:lvl>
     <w:lvl w:ilvl="2">
@@ -1308,12 +1385,15 @@
       <w:lvlJc w:val="left"/>
       <w:pPr>
         <w:tabs>
-          <w:tab w:pos="1440" w:val="num"/>
-        </w:tabs>
-        <w:ind w:hanging="360" w:left="1440"/>
-      </w:pPr>
-      <w:rPr>
-        <w:rFonts w:ascii="OpenSymbol" w:cs="OpenSymbol" w:hAnsi="OpenSymbol" w:hint="default"/>
+          <w:tab w:val="num" w:pos="1440"/>
+        </w:tabs>
+        <w:ind w:left="1440" w:hanging="360"/>
+      </w:pPr>
+      <w:rPr>
+        <w:rFonts w:ascii="OpenSymbol" w:hAnsi="OpenSymbol" w:cs="OpenSymbol" w:hint="default"/>
+        <w:sz w:val="22"/>
+        <w:b/>
+        <w:rFonts w:cs="OpenSymbol"/>
       </w:rPr>
     </w:lvl>
     <w:lvl w:ilvl="3">
@@ -1323,12 +1403,14 @@
       <w:lvlJc w:val="left"/>
       <w:pPr>
         <w:tabs>
-          <w:tab w:pos="1800" w:val="num"/>
-        </w:tabs>
-        <w:ind w:hanging="360" w:left="1800"/>
-      </w:pPr>
-      <w:rPr>
-        <w:rFonts w:ascii="Symbol" w:cs="Symbol" w:hAnsi="Symbol" w:hint="default"/>
+          <w:tab w:val="num" w:pos="1800"/>
+        </w:tabs>
+        <w:ind w:left="1800" w:hanging="360"/>
+      </w:pPr>
+      <w:rPr>
+        <w:rFonts w:ascii="Symbol" w:hAnsi="Symbol" w:cs="Symbol" w:hint="default"/>
+        <w:sz w:val="22"/>
+        <w:rFonts w:cs="Symbol"/>
       </w:rPr>
     </w:lvl>
     <w:lvl w:ilvl="4">
@@ -1338,12 +1420,15 @@
       <w:lvlJc w:val="left"/>
       <w:pPr>
         <w:tabs>
-          <w:tab w:pos="2160" w:val="num"/>
-        </w:tabs>
-        <w:ind w:hanging="360" w:left="2160"/>
-      </w:pPr>
-      <w:rPr>
-        <w:rFonts w:ascii="OpenSymbol" w:cs="OpenSymbol" w:hAnsi="OpenSymbol" w:hint="default"/>
+          <w:tab w:val="num" w:pos="2160"/>
+        </w:tabs>
+        <w:ind w:left="2160" w:hanging="360"/>
+      </w:pPr>
+      <w:rPr>
+        <w:rFonts w:ascii="OpenSymbol" w:hAnsi="OpenSymbol" w:cs="OpenSymbol" w:hint="default"/>
+        <w:sz w:val="22"/>
+        <w:b/>
+        <w:rFonts w:cs="OpenSymbol"/>
       </w:rPr>
     </w:lvl>
     <w:lvl w:ilvl="5">
@@ -1353,12 +1438,15 @@
       <w:lvlJc w:val="left"/>
       <w:pPr>
         <w:tabs>
-          <w:tab w:pos="2520" w:val="num"/>
-        </w:tabs>
-        <w:ind w:hanging="360" w:left="2520"/>
-      </w:pPr>
-      <w:rPr>
-        <w:rFonts w:ascii="OpenSymbol" w:cs="OpenSymbol" w:hAnsi="OpenSymbol" w:hint="default"/>
+          <w:tab w:val="num" w:pos="2520"/>
+        </w:tabs>
+        <w:ind w:left="2520" w:hanging="360"/>
+      </w:pPr>
+      <w:rPr>
+        <w:rFonts w:ascii="OpenSymbol" w:hAnsi="OpenSymbol" w:cs="OpenSymbol" w:hint="default"/>
+        <w:sz w:val="22"/>
+        <w:b/>
+        <w:rFonts w:cs="OpenSymbol"/>
       </w:rPr>
     </w:lvl>
     <w:lvl w:ilvl="6">
@@ -1368,12 +1456,14 @@
       <w:lvlJc w:val="left"/>
       <w:pPr>
         <w:tabs>
-          <w:tab w:pos="2880" w:val="num"/>
-        </w:tabs>
-        <w:ind w:hanging="360" w:left="2880"/>
-      </w:pPr>
-      <w:rPr>
-        <w:rFonts w:ascii="Symbol" w:cs="Symbol" w:hAnsi="Symbol" w:hint="default"/>
+          <w:tab w:val="num" w:pos="2880"/>
+        </w:tabs>
+        <w:ind w:left="2880" w:hanging="360"/>
+      </w:pPr>
+      <w:rPr>
+        <w:rFonts w:ascii="Symbol" w:hAnsi="Symbol" w:cs="Symbol" w:hint="default"/>
+        <w:sz w:val="22"/>
+        <w:rFonts w:cs="Symbol"/>
       </w:rPr>
     </w:lvl>
     <w:lvl w:ilvl="7">
@@ -1383,12 +1473,15 @@
       <w:lvlJc w:val="left"/>
       <w:pPr>
         <w:tabs>
-          <w:tab w:pos="3240" w:val="num"/>
-        </w:tabs>
-        <w:ind w:hanging="360" w:left="3240"/>
-      </w:pPr>
-      <w:rPr>
-        <w:rFonts w:ascii="OpenSymbol" w:cs="OpenSymbol" w:hAnsi="OpenSymbol" w:hint="default"/>
+          <w:tab w:val="num" w:pos="3240"/>
+        </w:tabs>
+        <w:ind w:left="3240" w:hanging="360"/>
+      </w:pPr>
+      <w:rPr>
+        <w:rFonts w:ascii="OpenSymbol" w:hAnsi="OpenSymbol" w:cs="OpenSymbol" w:hint="default"/>
+        <w:sz w:val="22"/>
+        <w:b/>
+        <w:rFonts w:cs="OpenSymbol"/>
       </w:rPr>
     </w:lvl>
     <w:lvl w:ilvl="8">
@@ -1398,12 +1491,15 @@
       <w:lvlJc w:val="left"/>
       <w:pPr>
         <w:tabs>
-          <w:tab w:pos="3600" w:val="num"/>
-        </w:tabs>
-        <w:ind w:hanging="360" w:left="3600"/>
-      </w:pPr>
-      <w:rPr>
-        <w:rFonts w:ascii="OpenSymbol" w:cs="OpenSymbol" w:hAnsi="OpenSymbol" w:hint="default"/>
+          <w:tab w:val="num" w:pos="3600"/>
+        </w:tabs>
+        <w:ind w:left="3600" w:hanging="360"/>
+      </w:pPr>
+      <w:rPr>
+        <w:rFonts w:ascii="OpenSymbol" w:hAnsi="OpenSymbol" w:cs="OpenSymbol" w:hint="default"/>
+        <w:sz w:val="22"/>
+        <w:b/>
+        <w:rFonts w:cs="OpenSymbol"/>
       </w:rPr>
     </w:lvl>
   </w:abstractNum>
@@ -1415,12 +1511,14 @@
       <w:lvlJc w:val="left"/>
       <w:pPr>
         <w:tabs>
-          <w:tab w:pos="720" w:val="num"/>
-        </w:tabs>
-        <w:ind w:hanging="360" w:left="720"/>
-      </w:pPr>
-      <w:rPr>
-        <w:rFonts w:ascii="Symbol" w:cs="Symbol" w:hAnsi="Symbol" w:hint="default"/>
+          <w:tab w:val="num" w:pos="720"/>
+        </w:tabs>
+        <w:ind w:left="720" w:hanging="360"/>
+      </w:pPr>
+      <w:rPr>
+        <w:rFonts w:ascii="Symbol" w:hAnsi="Symbol" w:cs="Symbol" w:hint="default"/>
+        <w:sz w:val="22"/>
+        <w:rFonts w:cs="Symbol"/>
       </w:rPr>
     </w:lvl>
     <w:lvl w:ilvl="1">
@@ -1430,12 +1528,15 @@
       <w:lvlJc w:val="left"/>
       <w:pPr>
         <w:tabs>
-          <w:tab w:pos="1080" w:val="num"/>
-        </w:tabs>
-        <w:ind w:hanging="360" w:left="1080"/>
-      </w:pPr>
-      <w:rPr>
-        <w:rFonts w:ascii="OpenSymbol" w:cs="OpenSymbol" w:hAnsi="OpenSymbol" w:hint="default"/>
+          <w:tab w:val="num" w:pos="1080"/>
+        </w:tabs>
+        <w:ind w:left="1080" w:hanging="360"/>
+      </w:pPr>
+      <w:rPr>
+        <w:rFonts w:ascii="OpenSymbol" w:hAnsi="OpenSymbol" w:cs="OpenSymbol" w:hint="default"/>
+        <w:sz w:val="22"/>
+        <w:b/>
+        <w:rFonts w:cs="OpenSymbol"/>
       </w:rPr>
     </w:lvl>
     <w:lvl w:ilvl="2">
@@ -1445,12 +1546,15 @@
       <w:lvlJc w:val="left"/>
       <w:pPr>
         <w:tabs>
-          <w:tab w:pos="1440" w:val="num"/>
-        </w:tabs>
-        <w:ind w:hanging="360" w:left="1440"/>
-      </w:pPr>
-      <w:rPr>
-        <w:rFonts w:ascii="OpenSymbol" w:cs="OpenSymbol" w:hAnsi="OpenSymbol" w:hint="default"/>
+          <w:tab w:val="num" w:pos="1440"/>
+        </w:tabs>
+        <w:ind w:left="1440" w:hanging="360"/>
+      </w:pPr>
+      <w:rPr>
+        <w:rFonts w:ascii="OpenSymbol" w:hAnsi="OpenSymbol" w:cs="OpenSymbol" w:hint="default"/>
+        <w:sz w:val="22"/>
+        <w:b/>
+        <w:rFonts w:cs="OpenSymbol"/>
       </w:rPr>
     </w:lvl>
     <w:lvl w:ilvl="3">
@@ -1460,12 +1564,14 @@
       <w:lvlJc w:val="left"/>
       <w:pPr>
         <w:tabs>
-          <w:tab w:pos="1800" w:val="num"/>
-        </w:tabs>
-        <w:ind w:hanging="360" w:left="1800"/>
-      </w:pPr>
-      <w:rPr>
-        <w:rFonts w:ascii="Symbol" w:cs="Symbol" w:hAnsi="Symbol" w:hint="default"/>
+          <w:tab w:val="num" w:pos="1800"/>
+        </w:tabs>
+        <w:ind w:left="1800" w:hanging="360"/>
+      </w:pPr>
+      <w:rPr>
+        <w:rFonts w:ascii="Symbol" w:hAnsi="Symbol" w:cs="Symbol" w:hint="default"/>
+        <w:sz w:val="22"/>
+        <w:rFonts w:cs="Symbol"/>
       </w:rPr>
     </w:lvl>
     <w:lvl w:ilvl="4">
@@ -1475,12 +1581,15 @@
       <w:lvlJc w:val="left"/>
       <w:pPr>
         <w:tabs>
-          <w:tab w:pos="2160" w:val="num"/>
-        </w:tabs>
-        <w:ind w:hanging="360" w:left="2160"/>
-      </w:pPr>
-      <w:rPr>
-        <w:rFonts w:ascii="OpenSymbol" w:cs="OpenSymbol" w:hAnsi="OpenSymbol" w:hint="default"/>
+          <w:tab w:val="num" w:pos="2160"/>
+        </w:tabs>
+        <w:ind w:left="2160" w:hanging="360"/>
+      </w:pPr>
+      <w:rPr>
+        <w:rFonts w:ascii="OpenSymbol" w:hAnsi="OpenSymbol" w:cs="OpenSymbol" w:hint="default"/>
+        <w:sz w:val="22"/>
+        <w:b/>
+        <w:rFonts w:cs="OpenSymbol"/>
       </w:rPr>
     </w:lvl>
     <w:lvl w:ilvl="5">
@@ -1490,12 +1599,15 @@
       <w:lvlJc w:val="left"/>
       <w:pPr>
         <w:tabs>
-          <w:tab w:pos="2520" w:val="num"/>
-        </w:tabs>
-        <w:ind w:hanging="360" w:left="2520"/>
-      </w:pPr>
-      <w:rPr>
-        <w:rFonts w:ascii="OpenSymbol" w:cs="OpenSymbol" w:hAnsi="OpenSymbol" w:hint="default"/>
+          <w:tab w:val="num" w:pos="2520"/>
+        </w:tabs>
+        <w:ind w:left="2520" w:hanging="360"/>
+      </w:pPr>
+      <w:rPr>
+        <w:rFonts w:ascii="OpenSymbol" w:hAnsi="OpenSymbol" w:cs="OpenSymbol" w:hint="default"/>
+        <w:sz w:val="22"/>
+        <w:b/>
+        <w:rFonts w:cs="OpenSymbol"/>
       </w:rPr>
     </w:lvl>
     <w:lvl w:ilvl="6">
@@ -1505,12 +1617,14 @@
       <w:lvlJc w:val="left"/>
       <w:pPr>
         <w:tabs>
-          <w:tab w:pos="2880" w:val="num"/>
-        </w:tabs>
-        <w:ind w:hanging="360" w:left="2880"/>
-      </w:pPr>
-      <w:rPr>
-        <w:rFonts w:ascii="Symbol" w:cs="Symbol" w:hAnsi="Symbol" w:hint="default"/>
+          <w:tab w:val="num" w:pos="2880"/>
+        </w:tabs>
+        <w:ind w:left="2880" w:hanging="360"/>
+      </w:pPr>
+      <w:rPr>
+        <w:rFonts w:ascii="Symbol" w:hAnsi="Symbol" w:cs="Symbol" w:hint="default"/>
+        <w:sz w:val="22"/>
+        <w:rFonts w:cs="Symbol"/>
       </w:rPr>
     </w:lvl>
     <w:lvl w:ilvl="7">
@@ -1520,12 +1634,15 @@
       <w:lvlJc w:val="left"/>
       <w:pPr>
         <w:tabs>
-          <w:tab w:pos="3240" w:val="num"/>
-        </w:tabs>
-        <w:ind w:hanging="360" w:left="3240"/>
-      </w:pPr>
-      <w:rPr>
-        <w:rFonts w:ascii="OpenSymbol" w:cs="OpenSymbol" w:hAnsi="OpenSymbol" w:hint="default"/>
+          <w:tab w:val="num" w:pos="3240"/>
+        </w:tabs>
+        <w:ind w:left="3240" w:hanging="360"/>
+      </w:pPr>
+      <w:rPr>
+        <w:rFonts w:ascii="OpenSymbol" w:hAnsi="OpenSymbol" w:cs="OpenSymbol" w:hint="default"/>
+        <w:sz w:val="22"/>
+        <w:b/>
+        <w:rFonts w:cs="OpenSymbol"/>
       </w:rPr>
     </w:lvl>
     <w:lvl w:ilvl="8">
@@ -1535,12 +1652,15 @@
       <w:lvlJc w:val="left"/>
       <w:pPr>
         <w:tabs>
-          <w:tab w:pos="3600" w:val="num"/>
-        </w:tabs>
-        <w:ind w:hanging="360" w:left="3600"/>
-      </w:pPr>
-      <w:rPr>
-        <w:rFonts w:ascii="OpenSymbol" w:cs="OpenSymbol" w:hAnsi="OpenSymbol" w:hint="default"/>
+          <w:tab w:val="num" w:pos="3600"/>
+        </w:tabs>
+        <w:ind w:left="3600" w:hanging="360"/>
+      </w:pPr>
+      <w:rPr>
+        <w:rFonts w:ascii="OpenSymbol" w:hAnsi="OpenSymbol" w:cs="OpenSymbol" w:hint="default"/>
+        <w:sz w:val="22"/>
+        <w:b/>
+        <w:rFonts w:cs="OpenSymbol"/>
       </w:rPr>
     </w:lvl>
   </w:abstractNum>
@@ -1552,12 +1672,14 @@
       <w:lvlJc w:val="left"/>
       <w:pPr>
         <w:tabs>
-          <w:tab w:pos="720" w:val="num"/>
-        </w:tabs>
-        <w:ind w:hanging="360" w:left="720"/>
-      </w:pPr>
-      <w:rPr>
-        <w:rFonts w:ascii="Symbol" w:cs="Symbol" w:hAnsi="Symbol" w:hint="default"/>
+          <w:tab w:val="num" w:pos="720"/>
+        </w:tabs>
+        <w:ind w:left="720" w:hanging="360"/>
+      </w:pPr>
+      <w:rPr>
+        <w:rFonts w:ascii="Symbol" w:hAnsi="Symbol" w:cs="Symbol" w:hint="default"/>
+        <w:sz w:val="22"/>
+        <w:rFonts w:cs="Symbol"/>
       </w:rPr>
     </w:lvl>
     <w:lvl w:ilvl="1">
@@ -1567,12 +1689,15 @@
       <w:lvlJc w:val="left"/>
       <w:pPr>
         <w:tabs>
-          <w:tab w:pos="1080" w:val="num"/>
-        </w:tabs>
-        <w:ind w:hanging="360" w:left="1080"/>
-      </w:pPr>
-      <w:rPr>
-        <w:rFonts w:ascii="OpenSymbol" w:cs="OpenSymbol" w:hAnsi="OpenSymbol" w:hint="default"/>
+          <w:tab w:val="num" w:pos="1080"/>
+        </w:tabs>
+        <w:ind w:left="1080" w:hanging="360"/>
+      </w:pPr>
+      <w:rPr>
+        <w:rFonts w:ascii="OpenSymbol" w:hAnsi="OpenSymbol" w:cs="OpenSymbol" w:hint="default"/>
+        <w:sz w:val="22"/>
+        <w:b/>
+        <w:rFonts w:cs="OpenSymbol"/>
       </w:rPr>
     </w:lvl>
     <w:lvl w:ilvl="2">
@@ -1582,12 +1707,15 @@
       <w:lvlJc w:val="left"/>
       <w:pPr>
         <w:tabs>
-          <w:tab w:pos="1440" w:val="num"/>
-        </w:tabs>
-        <w:ind w:hanging="360" w:left="1440"/>
-      </w:pPr>
-      <w:rPr>
-        <w:rFonts w:ascii="OpenSymbol" w:cs="OpenSymbol" w:hAnsi="OpenSymbol" w:hint="default"/>
+          <w:tab w:val="num" w:pos="1440"/>
+        </w:tabs>
+        <w:ind w:left="1440" w:hanging="360"/>
+      </w:pPr>
+      <w:rPr>
+        <w:rFonts w:ascii="OpenSymbol" w:hAnsi="OpenSymbol" w:cs="OpenSymbol" w:hint="default"/>
+        <w:sz w:val="22"/>
+        <w:b/>
+        <w:rFonts w:cs="OpenSymbol"/>
       </w:rPr>
     </w:lvl>
     <w:lvl w:ilvl="3">
@@ -1597,12 +1725,14 @@
       <w:lvlJc w:val="left"/>
       <w:pPr>
         <w:tabs>
-          <w:tab w:pos="1800" w:val="num"/>
-        </w:tabs>
-        <w:ind w:hanging="360" w:left="1800"/>
-      </w:pPr>
-      <w:rPr>
-        <w:rFonts w:ascii="Symbol" w:cs="Symbol" w:hAnsi="Symbol" w:hint="default"/>
+          <w:tab w:val="num" w:pos="1800"/>
+        </w:tabs>
+        <w:ind w:left="1800" w:hanging="360"/>
+      </w:pPr>
+      <w:rPr>
+        <w:rFonts w:ascii="Symbol" w:hAnsi="Symbol" w:cs="Symbol" w:hint="default"/>
+        <w:sz w:val="22"/>
+        <w:rFonts w:cs="Symbol"/>
       </w:rPr>
     </w:lvl>
     <w:lvl w:ilvl="4">
@@ -1612,12 +1742,15 @@
       <w:lvlJc w:val="left"/>
       <w:pPr>
         <w:tabs>
-          <w:tab w:pos="2160" w:val="num"/>
-        </w:tabs>
-        <w:ind w:hanging="360" w:left="2160"/>
-      </w:pPr>
-      <w:rPr>
-        <w:rFonts w:ascii="OpenSymbol" w:cs="OpenSymbol" w:hAnsi="OpenSymbol" w:hint="default"/>
+          <w:tab w:val="num" w:pos="2160"/>
+        </w:tabs>
+        <w:ind w:left="2160" w:hanging="360"/>
+      </w:pPr>
+      <w:rPr>
+        <w:rFonts w:ascii="OpenSymbol" w:hAnsi="OpenSymbol" w:cs="OpenSymbol" w:hint="default"/>
+        <w:sz w:val="22"/>
+        <w:b/>
+        <w:rFonts w:cs="OpenSymbol"/>
       </w:rPr>
     </w:lvl>
     <w:lvl w:ilvl="5">
@@ -1627,12 +1760,15 @@
       <w:lvlJc w:val="left"/>
       <w:pPr>
         <w:tabs>
-          <w:tab w:pos="2520" w:val="num"/>
-        </w:tabs>
-        <w:ind w:hanging="360" w:left="2520"/>
-      </w:pPr>
-      <w:rPr>
-        <w:rFonts w:ascii="OpenSymbol" w:cs="OpenSymbol" w:hAnsi="OpenSymbol" w:hint="default"/>
+          <w:tab w:val="num" w:pos="2520"/>
+        </w:tabs>
+        <w:ind w:left="2520" w:hanging="360"/>
+      </w:pPr>
+      <w:rPr>
+        <w:rFonts w:ascii="OpenSymbol" w:hAnsi="OpenSymbol" w:cs="OpenSymbol" w:hint="default"/>
+        <w:sz w:val="22"/>
+        <w:b/>
+        <w:rFonts w:cs="OpenSymbol"/>
       </w:rPr>
     </w:lvl>
     <w:lvl w:ilvl="6">
@@ -1642,12 +1778,14 @@
       <w:lvlJc w:val="left"/>
       <w:pPr>
         <w:tabs>
-          <w:tab w:pos="2880" w:val="num"/>
-        </w:tabs>
-        <w:ind w:hanging="360" w:left="2880"/>
-      </w:pPr>
-      <w:rPr>
-        <w:rFonts w:ascii="Symbol" w:cs="Symbol" w:hAnsi="Symbol" w:hint="default"/>
+          <w:tab w:val="num" w:pos="2880"/>
+        </w:tabs>
+        <w:ind w:left="2880" w:hanging="360"/>
+      </w:pPr>
+      <w:rPr>
+        <w:rFonts w:ascii="Symbol" w:hAnsi="Symbol" w:cs="Symbol" w:hint="default"/>
+        <w:sz w:val="22"/>
+        <w:rFonts w:cs="Symbol"/>
       </w:rPr>
     </w:lvl>
     <w:lvl w:ilvl="7">
@@ -1657,12 +1795,15 @@
       <w:lvlJc w:val="left"/>
       <w:pPr>
         <w:tabs>
-          <w:tab w:pos="3240" w:val="num"/>
-        </w:tabs>
-        <w:ind w:hanging="360" w:left="3240"/>
-      </w:pPr>
-      <w:rPr>
-        <w:rFonts w:ascii="OpenSymbol" w:cs="OpenSymbol" w:hAnsi="OpenSymbol" w:hint="default"/>
+          <w:tab w:val="num" w:pos="3240"/>
+        </w:tabs>
+        <w:ind w:left="3240" w:hanging="360"/>
+      </w:pPr>
+      <w:rPr>
+        <w:rFonts w:ascii="OpenSymbol" w:hAnsi="OpenSymbol" w:cs="OpenSymbol" w:hint="default"/>
+        <w:sz w:val="22"/>
+        <w:b/>
+        <w:rFonts w:cs="OpenSymbol"/>
       </w:rPr>
     </w:lvl>
     <w:lvl w:ilvl="8">
@@ -1672,12 +1813,15 @@
       <w:lvlJc w:val="left"/>
       <w:pPr>
         <w:tabs>
-          <w:tab w:pos="3600" w:val="num"/>
-        </w:tabs>
-        <w:ind w:hanging="360" w:left="3600"/>
-      </w:pPr>
-      <w:rPr>
-        <w:rFonts w:ascii="OpenSymbol" w:cs="OpenSymbol" w:hAnsi="OpenSymbol" w:hint="default"/>
+          <w:tab w:val="num" w:pos="3600"/>
+        </w:tabs>
+        <w:ind w:left="3600" w:hanging="360"/>
+      </w:pPr>
+      <w:rPr>
+        <w:rFonts w:ascii="OpenSymbol" w:hAnsi="OpenSymbol" w:cs="OpenSymbol" w:hint="default"/>
+        <w:sz w:val="22"/>
+        <w:b/>
+        <w:rFonts w:cs="OpenSymbol"/>
       </w:rPr>
     </w:lvl>
   </w:abstractNum>
@@ -1689,12 +1833,14 @@
       <w:lvlJc w:val="left"/>
       <w:pPr>
         <w:tabs>
-          <w:tab w:pos="720" w:val="num"/>
-        </w:tabs>
-        <w:ind w:hanging="360" w:left="720"/>
-      </w:pPr>
-      <w:rPr>
-        <w:rFonts w:ascii="Symbol" w:cs="Symbol" w:hAnsi="Symbol" w:hint="default"/>
+          <w:tab w:val="num" w:pos="720"/>
+        </w:tabs>
+        <w:ind w:left="720" w:hanging="360"/>
+      </w:pPr>
+      <w:rPr>
+        <w:rFonts w:ascii="Symbol" w:hAnsi="Symbol" w:cs="Symbol" w:hint="default"/>
+        <w:sz w:val="22"/>
+        <w:rFonts w:cs="Symbol"/>
       </w:rPr>
     </w:lvl>
     <w:lvl w:ilvl="1">
@@ -1704,12 +1850,15 @@
       <w:lvlJc w:val="left"/>
       <w:pPr>
         <w:tabs>
-          <w:tab w:pos="1080" w:val="num"/>
-        </w:tabs>
-        <w:ind w:hanging="360" w:left="1080"/>
-      </w:pPr>
-      <w:rPr>
-        <w:rFonts w:ascii="OpenSymbol" w:cs="OpenSymbol" w:hAnsi="OpenSymbol" w:hint="default"/>
+          <w:tab w:val="num" w:pos="1080"/>
+        </w:tabs>
+        <w:ind w:left="1080" w:hanging="360"/>
+      </w:pPr>
+      <w:rPr>
+        <w:rFonts w:ascii="OpenSymbol" w:hAnsi="OpenSymbol" w:cs="OpenSymbol" w:hint="default"/>
+        <w:sz w:val="22"/>
+        <w:b/>
+        <w:rFonts w:cs="OpenSymbol"/>
       </w:rPr>
     </w:lvl>
     <w:lvl w:ilvl="2">
@@ -1719,12 +1868,15 @@
       <w:lvlJc w:val="left"/>
       <w:pPr>
         <w:tabs>
-          <w:tab w:pos="1440" w:val="num"/>
-        </w:tabs>
-        <w:ind w:hanging="360" w:left="1440"/>
-      </w:pPr>
-      <w:rPr>
-        <w:rFonts w:ascii="OpenSymbol" w:cs="OpenSymbol" w:hAnsi="OpenSymbol" w:hint="default"/>
+          <w:tab w:val="num" w:pos="1440"/>
+        </w:tabs>
+        <w:ind w:left="1440" w:hanging="360"/>
+      </w:pPr>
+      <w:rPr>
+        <w:rFonts w:ascii="OpenSymbol" w:hAnsi="OpenSymbol" w:cs="OpenSymbol" w:hint="default"/>
+        <w:sz w:val="22"/>
+        <w:b/>
+        <w:rFonts w:cs="OpenSymbol"/>
       </w:rPr>
     </w:lvl>
     <w:lvl w:ilvl="3">
@@ -1734,12 +1886,14 @@
       <w:lvlJc w:val="left"/>
       <w:pPr>
         <w:tabs>
-          <w:tab w:pos="1800" w:val="num"/>
-        </w:tabs>
-        <w:ind w:hanging="360" w:left="1800"/>
-      </w:pPr>
-      <w:rPr>
-        <w:rFonts w:ascii="Symbol" w:cs="Symbol" w:hAnsi="Symbol" w:hint="default"/>
+          <w:tab w:val="num" w:pos="1800"/>
+        </w:tabs>
+        <w:ind w:left="1800" w:hanging="360"/>
+      </w:pPr>
+      <w:rPr>
+        <w:rFonts w:ascii="Symbol" w:hAnsi="Symbol" w:cs="Symbol" w:hint="default"/>
+        <w:sz w:val="22"/>
+        <w:rFonts w:cs="Symbol"/>
       </w:rPr>
     </w:lvl>
     <w:lvl w:ilvl="4">
@@ -1749,12 +1903,15 @@
       <w:lvlJc w:val="left"/>
       <w:pPr>
         <w:tabs>
-          <w:tab w:pos="2160" w:val="num"/>
-        </w:tabs>
-        <w:ind w:hanging="360" w:left="2160"/>
-      </w:pPr>
-      <w:rPr>
-        <w:rFonts w:ascii="OpenSymbol" w:cs="OpenSymbol" w:hAnsi="OpenSymbol" w:hint="default"/>
+          <w:tab w:val="num" w:pos="2160"/>
+        </w:tabs>
+        <w:ind w:left="2160" w:hanging="360"/>
+      </w:pPr>
+      <w:rPr>
+        <w:rFonts w:ascii="OpenSymbol" w:hAnsi="OpenSymbol" w:cs="OpenSymbol" w:hint="default"/>
+        <w:sz w:val="22"/>
+        <w:b/>
+        <w:rFonts w:cs="OpenSymbol"/>
       </w:rPr>
     </w:lvl>
     <w:lvl w:ilvl="5">
@@ -1764,12 +1921,15 @@
       <w:lvlJc w:val="left"/>
       <w:pPr>
         <w:tabs>
-          <w:tab w:pos="2520" w:val="num"/>
-        </w:tabs>
-        <w:ind w:hanging="360" w:left="2520"/>
-      </w:pPr>
-      <w:rPr>
-        <w:rFonts w:ascii="OpenSymbol" w:cs="OpenSymbol" w:hAnsi="OpenSymbol" w:hint="default"/>
+          <w:tab w:val="num" w:pos="2520"/>
+        </w:tabs>
+        <w:ind w:left="2520" w:hanging="360"/>
+      </w:pPr>
+      <w:rPr>
+        <w:rFonts w:ascii="OpenSymbol" w:hAnsi="OpenSymbol" w:cs="OpenSymbol" w:hint="default"/>
+        <w:sz w:val="22"/>
+        <w:b/>
+        <w:rFonts w:cs="OpenSymbol"/>
       </w:rPr>
     </w:lvl>
     <w:lvl w:ilvl="6">
@@ -1779,12 +1939,14 @@
       <w:lvlJc w:val="left"/>
       <w:pPr>
         <w:tabs>
-          <w:tab w:pos="2880" w:val="num"/>
-        </w:tabs>
-        <w:ind w:hanging="360" w:left="2880"/>
-      </w:pPr>
-      <w:rPr>
-        <w:rFonts w:ascii="Symbol" w:cs="Symbol" w:hAnsi="Symbol" w:hint="default"/>
+          <w:tab w:val="num" w:pos="2880"/>
+        </w:tabs>
+        <w:ind w:left="2880" w:hanging="360"/>
+      </w:pPr>
+      <w:rPr>
+        <w:rFonts w:ascii="Symbol" w:hAnsi="Symbol" w:cs="Symbol" w:hint="default"/>
+        <w:sz w:val="22"/>
+        <w:rFonts w:cs="Symbol"/>
       </w:rPr>
     </w:lvl>
     <w:lvl w:ilvl="7">
@@ -1794,12 +1956,15 @@
       <w:lvlJc w:val="left"/>
       <w:pPr>
         <w:tabs>
-          <w:tab w:pos="3240" w:val="num"/>
-        </w:tabs>
-        <w:ind w:hanging="360" w:left="3240"/>
-      </w:pPr>
-      <w:rPr>
-        <w:rFonts w:ascii="OpenSymbol" w:cs="OpenSymbol" w:hAnsi="OpenSymbol" w:hint="default"/>
+          <w:tab w:val="num" w:pos="3240"/>
+        </w:tabs>
+        <w:ind w:left="3240" w:hanging="360"/>
+      </w:pPr>
+      <w:rPr>
+        <w:rFonts w:ascii="OpenSymbol" w:hAnsi="OpenSymbol" w:cs="OpenSymbol" w:hint="default"/>
+        <w:sz w:val="22"/>
+        <w:b/>
+        <w:rFonts w:cs="OpenSymbol"/>
       </w:rPr>
     </w:lvl>
     <w:lvl w:ilvl="8">
@@ -1809,12 +1974,15 @@
       <w:lvlJc w:val="left"/>
       <w:pPr>
         <w:tabs>
-          <w:tab w:pos="3600" w:val="num"/>
-        </w:tabs>
-        <w:ind w:hanging="360" w:left="3600"/>
-      </w:pPr>
-      <w:rPr>
-        <w:rFonts w:ascii="OpenSymbol" w:cs="OpenSymbol" w:hAnsi="OpenSymbol" w:hint="default"/>
+          <w:tab w:val="num" w:pos="3600"/>
+        </w:tabs>
+        <w:ind w:left="3600" w:hanging="360"/>
+      </w:pPr>
+      <w:rPr>
+        <w:rFonts w:ascii="OpenSymbol" w:hAnsi="OpenSymbol" w:cs="OpenSymbol" w:hint="default"/>
+        <w:sz w:val="22"/>
+        <w:b/>
+        <w:rFonts w:cs="OpenSymbol"/>
       </w:rPr>
     </w:lvl>
   </w:abstractNum>
@@ -1827,9 +1995,9 @@
       <w:lvlJc w:val="left"/>
       <w:pPr>
         <w:tabs>
-          <w:tab w:pos="432" w:val="num"/>
-        </w:tabs>
-        <w:ind w:hanging="432" w:left="432"/>
+          <w:tab w:val="num" w:pos="432"/>
+        </w:tabs>
+        <w:ind w:left="432" w:hanging="432"/>
       </w:pPr>
     </w:lvl>
     <w:lvl w:ilvl="1">
@@ -1840,9 +2008,9 @@
       <w:lvlJc w:val="left"/>
       <w:pPr>
         <w:tabs>
-          <w:tab w:pos="576" w:val="num"/>
-        </w:tabs>
-        <w:ind w:hanging="576" w:left="576"/>
+          <w:tab w:val="num" w:pos="576"/>
+        </w:tabs>
+        <w:ind w:left="576" w:hanging="576"/>
       </w:pPr>
     </w:lvl>
     <w:lvl w:ilvl="2">
@@ -1853,9 +2021,9 @@
       <w:lvlJc w:val="left"/>
       <w:pPr>
         <w:tabs>
-          <w:tab w:pos="720" w:val="num"/>
-        </w:tabs>
-        <w:ind w:hanging="720" w:left="720"/>
+          <w:tab w:val="num" w:pos="720"/>
+        </w:tabs>
+        <w:ind w:left="720" w:hanging="720"/>
       </w:pPr>
     </w:lvl>
     <w:lvl w:ilvl="3">
@@ -1866,9 +2034,9 @@
       <w:lvlJc w:val="left"/>
       <w:pPr>
         <w:tabs>
-          <w:tab w:pos="864" w:val="num"/>
-        </w:tabs>
-        <w:ind w:hanging="864" w:left="864"/>
+          <w:tab w:val="num" w:pos="864"/>
+        </w:tabs>
+        <w:ind w:left="864" w:hanging="864"/>
       </w:pPr>
     </w:lvl>
     <w:lvl w:ilvl="4">
@@ -1879,9 +2047,9 @@
       <w:lvlJc w:val="left"/>
       <w:pPr>
         <w:tabs>
-          <w:tab w:pos="1008" w:val="num"/>
-        </w:tabs>
-        <w:ind w:hanging="1008" w:left="1008"/>
+          <w:tab w:val="num" w:pos="1008"/>
+        </w:tabs>
+        <w:ind w:left="1008" w:hanging="1008"/>
       </w:pPr>
     </w:lvl>
     <w:lvl w:ilvl="5">
@@ -1892,9 +2060,9 @@
       <w:lvlJc w:val="left"/>
       <w:pPr>
         <w:tabs>
-          <w:tab w:pos="1152" w:val="num"/>
-        </w:tabs>
-        <w:ind w:hanging="1152" w:left="1152"/>
+          <w:tab w:val="num" w:pos="1152"/>
+        </w:tabs>
+        <w:ind w:left="1152" w:hanging="1152"/>
       </w:pPr>
     </w:lvl>
     <w:lvl w:ilvl="6">
@@ -1905,9 +2073,9 @@
       <w:lvlJc w:val="left"/>
       <w:pPr>
         <w:tabs>
-          <w:tab w:pos="1296" w:val="num"/>
-        </w:tabs>
-        <w:ind w:hanging="1296" w:left="1296"/>
+          <w:tab w:val="num" w:pos="1296"/>
+        </w:tabs>
+        <w:ind w:left="1296" w:hanging="1296"/>
       </w:pPr>
     </w:lvl>
     <w:lvl w:ilvl="7">
@@ -1918,9 +2086,9 @@
       <w:lvlJc w:val="left"/>
       <w:pPr>
         <w:tabs>
-          <w:tab w:pos="1440" w:val="num"/>
-        </w:tabs>
-        <w:ind w:hanging="1440" w:left="1440"/>
+          <w:tab w:val="num" w:pos="1440"/>
+        </w:tabs>
+        <w:ind w:left="1440" w:hanging="1440"/>
       </w:pPr>
     </w:lvl>
     <w:lvl w:ilvl="8">
@@ -1931,9 +2099,9 @@
       <w:lvlJc w:val="left"/>
       <w:pPr>
         <w:tabs>
-          <w:tab w:pos="1584" w:val="num"/>
-        </w:tabs>
-        <w:ind w:hanging="1584" w:left="1584"/>
+          <w:tab w:val="num" w:pos="1584"/>
+        </w:tabs>
+        <w:ind w:left="1584" w:hanging="1584"/>
       </w:pPr>
     </w:lvl>
   </w:abstractNum>
@@ -1959,85 +2127,112 @@
 </file>
 
 <file path=word/styles.xml><?xml version="1.0" encoding="utf-8"?>
-<w:styles xmlns:w="http://schemas.openxmlformats.org/wordprocessingml/2006/main">
-  <w:style w:styleId="style0" w:type="paragraph">
-    <w:name w:val="Default Style"/>
-    <w:next w:val="style0"/>
+<w:styles xmlns:w="http://schemas.openxmlformats.org/wordprocessingml/2006/main" xmlns:w14="http://schemas.microsoft.com/office/word/2010/wordml" xmlns:mc="http://schemas.openxmlformats.org/markup-compatibility/2006" mc:Ignorable="w14">
+  <w:docDefaults>
+    <w:rPrDefault>
+      <w:rPr>
+        <w:rFonts w:ascii="Liberation Serif" w:hAnsi="Liberation Serif" w:eastAsia="Arial Unicode MS" w:cs="Arial Unicode MS"/>
+        <w:szCs w:val="24"/>
+        <w:lang w:val="en-US" w:eastAsia="zh-CN" w:bidi="hi-IN"/>
+      </w:rPr>
+    </w:rPrDefault>
+    <w:pPrDefault>
+      <w:pPr/>
+    </w:pPrDefault>
+  </w:docDefaults>
+  <w:style w:type="paragraph" w:styleId="Normal">
+    <w:name w:val="Normal"/>
+    <w:qFormat/>
     <w:pPr>
       <w:widowControl w:val="false"/>
       <w:suppressAutoHyphens w:val="true"/>
+      <w:bidi w:val="0"/>
+      <w:jc w:val="left"/>
     </w:pPr>
     <w:rPr>
-      <w:rFonts w:ascii="Times New Roman" w:cs="Lucida Sans" w:eastAsia="SimSun" w:hAnsi="Times New Roman"/>
+      <w:rFonts w:ascii="Times New Roman" w:hAnsi="Times New Roman" w:eastAsia="SimSun" w:cs="Lucida Sans"/>
       <w:color w:val="00000A"/>
       <w:sz w:val="24"/>
       <w:szCs w:val="24"/>
-      <w:lang w:bidi="hi-IN" w:eastAsia="zh-CN" w:val="en-US"/>
+      <w:lang w:val="en-US" w:eastAsia="zh-CN" w:bidi="hi-IN"/>
     </w:rPr>
   </w:style>
-  <w:style w:styleId="style15" w:type="character">
+  <w:style w:type="character" w:styleId="Bullets">
     <w:name w:val="Bullets"/>
-    <w:next w:val="style15"/>
+    <w:qFormat/>
     <w:rPr>
-      <w:rFonts w:ascii="OpenSymbol" w:cs="OpenSymbol" w:eastAsia="OpenSymbol" w:hAnsi="OpenSymbol"/>
+      <w:rFonts w:ascii="OpenSymbol" w:hAnsi="OpenSymbol" w:eastAsia="OpenSymbol" w:cs="OpenSymbol"/>
     </w:rPr>
   </w:style>
-  <w:style w:styleId="style16" w:type="character">
+  <w:style w:type="character" w:styleId="ListLabel1">
     <w:name w:val="ListLabel 1"/>
-    <w:next w:val="style16"/>
+    <w:qFormat/>
     <w:rPr>
       <w:rFonts w:cs="Symbol"/>
     </w:rPr>
   </w:style>
-  <w:style w:styleId="style17" w:type="character">
+  <w:style w:type="character" w:styleId="ListLabel2">
     <w:name w:val="ListLabel 2"/>
-    <w:next w:val="style17"/>
+    <w:qFormat/>
     <w:rPr>
       <w:rFonts w:cs="OpenSymbol"/>
     </w:rPr>
   </w:style>
-  <w:style w:styleId="style18" w:type="paragraph">
+  <w:style w:type="character" w:styleId="ListLabel3">
+    <w:name w:val="ListLabel 3"/>
+    <w:qFormat/>
+    <w:rPr>
+      <w:rFonts w:ascii="Arial" w:hAnsi="Arial" w:cs="Symbol"/>
+      <w:sz w:val="22"/>
+    </w:rPr>
+  </w:style>
+  <w:style w:type="character" w:styleId="ListLabel4">
+    <w:name w:val="ListLabel 4"/>
+    <w:qFormat/>
+    <w:rPr>
+      <w:rFonts w:ascii="Arial" w:hAnsi="Arial" w:cs="OpenSymbol"/>
+      <w:b/>
+      <w:sz w:val="22"/>
+    </w:rPr>
+  </w:style>
+  <w:style w:type="paragraph" w:styleId="Heading">
     <w:name w:val="Heading"/>
-    <w:basedOn w:val="style0"/>
-    <w:next w:val="style19"/>
+    <w:basedOn w:val="Normal"/>
+    <w:next w:val="TextBody"/>
+    <w:qFormat/>
     <w:pPr>
       <w:keepNext/>
-      <w:spacing w:after="120" w:before="240"/>
-      <w:contextualSpacing w:val="false"/>
+      <w:spacing w:before="240" w:after="120"/>
     </w:pPr>
     <w:rPr>
-      <w:rFonts w:ascii="Arial" w:cs="Lucida Sans" w:eastAsia="SimSun" w:hAnsi="Arial"/>
+      <w:rFonts w:ascii="Arial" w:hAnsi="Arial" w:eastAsia="SimSun" w:cs="Lucida Sans"/>
       <w:sz w:val="28"/>
       <w:szCs w:val="28"/>
     </w:rPr>
   </w:style>
-  <w:style w:styleId="style19" w:type="paragraph">
+  <w:style w:type="paragraph" w:styleId="TextBody">
     <w:name w:val="Text Body"/>
-    <w:basedOn w:val="style0"/>
-    <w:next w:val="style19"/>
+    <w:basedOn w:val="Normal"/>
     <w:pPr>
-      <w:spacing w:after="120" w:before="0"/>
-      <w:contextualSpacing w:val="false"/>
+      <w:spacing w:before="0" w:after="120"/>
     </w:pPr>
     <w:rPr/>
   </w:style>
-  <w:style w:styleId="style20" w:type="paragraph">
+  <w:style w:type="paragraph" w:styleId="List">
     <w:name w:val="List"/>
-    <w:basedOn w:val="style19"/>
-    <w:next w:val="style20"/>
+    <w:basedOn w:val="TextBody"/>
     <w:pPr/>
     <w:rPr>
       <w:rFonts w:cs="Lucida Sans"/>
     </w:rPr>
   </w:style>
-  <w:style w:styleId="style21" w:type="paragraph">
+  <w:style w:type="paragraph" w:styleId="Caption">
     <w:name w:val="Caption"/>
-    <w:basedOn w:val="style0"/>
-    <w:next w:val="style21"/>
+    <w:basedOn w:val="Normal"/>
+    <w:qFormat/>
     <w:pPr>
       <w:suppressLineNumbers/>
-      <w:spacing w:after="120" w:before="120"/>
-      <w:contextualSpacing w:val="false"/>
+      <w:spacing w:before="120" w:after="120"/>
     </w:pPr>
     <w:rPr>
       <w:rFonts w:cs="Lucida Sans"/>
@@ -2047,10 +2242,10 @@
       <w:szCs w:val="24"/>
     </w:rPr>
   </w:style>
-  <w:style w:styleId="style22" w:type="paragraph">
+  <w:style w:type="paragraph" w:styleId="Index">
     <w:name w:val="Index"/>
-    <w:basedOn w:val="style0"/>
-    <w:next w:val="style22"/>
+    <w:basedOn w:val="Normal"/>
+    <w:qFormat/>
     <w:pPr>
       <w:suppressLineNumbers/>
     </w:pPr>

</xml_diff>